<commit_message>
Completed SLD test descriptions.
</commit_message>
<xml_diff>
--- a/documents/testing/20140521-LGV_TestPlan_C9.2_Serverside_Mining_Service_Service_line_detection.docx
+++ b/documents/testing/20140521-LGV_TestPlan_C9.2_Serverside_Mining_Service_Service_line_detection.docx
@@ -651,7 +651,6 @@
             <w:dataBinding w:prefixMappings="xmlns:ns0='http://purl.org/dc/elements/1.1/' xmlns:ns1='http://schemas.openxmlformats.org/package/2006/metadata/core-properties' " w:xpath="/ns1:coreProperties[1]/ns0:title[1]" w:storeItemID="{6C3C8BC8-F283-45AE-878A-BAB7291924A1}"/>
             <w:text/>
           </w:sdtPr>
-          <w:sdtEndPr/>
           <w:sdtContent>
             <w:tc>
               <w:tcPr>
@@ -1034,7 +1033,7 @@
                 <w:sz w:val="20"/>
                 <w:szCs w:val="20"/>
               </w:rPr>
-              <w:t>[Actual start date of testing period]</w:t>
+              <w:t>20.06.2914</w:t>
             </w:r>
           </w:p>
         </w:tc>
@@ -1083,7 +1082,7 @@
                 <w:sz w:val="20"/>
                 <w:szCs w:val="20"/>
               </w:rPr>
-              <w:t>[End date of testing period]</w:t>
+              <w:t>01.07.2014</w:t>
             </w:r>
           </w:p>
         </w:tc>
@@ -1182,7 +1181,7 @@
                 <w:sz w:val="20"/>
                 <w:szCs w:val="20"/>
               </w:rPr>
-              <w:t>t.b.a</w:t>
+              <w:t>Christoph</w:t>
             </w:r>
             <w:proofErr w:type="spellEnd"/>
             <w:r>
@@ -1191,15 +1190,7 @@
                 <w:sz w:val="20"/>
                 <w:szCs w:val="20"/>
               </w:rPr>
-              <w:t>.</w:t>
-            </w:r>
-            <w:r>
-              <w:rPr>
-                <w:color w:val="0070C0"/>
-                <w:sz w:val="20"/>
-                <w:szCs w:val="20"/>
-              </w:rPr>
-              <w:t xml:space="preserve"> </w:t>
+              <w:t xml:space="preserve"> Schaefer</w:t>
             </w:r>
           </w:p>
         </w:tc>
@@ -1329,56 +1320,10 @@
               <w:spacing w:after="0"/>
               <w:jc w:val="left"/>
               <w:rPr>
-                <w:color w:val="FF0000"/>
-                <w:sz w:val="20"/>
-                <w:szCs w:val="20"/>
-              </w:rPr>
-            </w:pPr>
-            <w:r>
-              <w:rPr>
-                <w:color w:val="FF0000"/>
-                <w:sz w:val="20"/>
-                <w:szCs w:val="20"/>
-              </w:rPr>
-              <w:t>[Give specs of test devices used during test period, e.g.:</w:t>
-            </w:r>
-          </w:p>
-          <w:p>
-            <w:pPr>
-              <w:spacing w:after="0"/>
-              <w:jc w:val="left"/>
-              <w:rPr>
-                <w:color w:val="FF0000"/>
-                <w:sz w:val="20"/>
-                <w:szCs w:val="20"/>
-              </w:rPr>
-            </w:pPr>
-            <w:r>
-              <w:rPr>
-                <w:color w:val="FF0000"/>
-                <w:sz w:val="20"/>
-                <w:szCs w:val="20"/>
-              </w:rPr>
-              <w:t>- Device brand and type</w:t>
-            </w:r>
-          </w:p>
-          <w:p>
-            <w:pPr>
-              <w:spacing w:after="0"/>
-              <w:jc w:val="left"/>
-              <w:rPr>
-                <w:sz w:val="20"/>
-                <w:szCs w:val="20"/>
-              </w:rPr>
-            </w:pPr>
-            <w:r>
-              <w:rPr>
-                <w:color w:val="FF0000"/>
-                <w:sz w:val="20"/>
-                <w:szCs w:val="20"/>
-              </w:rPr>
-              <w:t>- Operating system and version]</w:t>
-            </w:r>
+                <w:sz w:val="20"/>
+                <w:szCs w:val="20"/>
+              </w:rPr>
+            </w:pPr>
           </w:p>
         </w:tc>
       </w:tr>
@@ -1690,6 +1635,7 @@
       </w:pPr>
       <w:bookmarkStart w:id="2" w:name="_Toc371077576"/>
       <w:r>
+        <w:lastRenderedPageBreak/>
         <w:t>3.</w:t>
       </w:r>
       <w:r>
@@ -1738,31 +1684,123 @@
           <w:color w:val="0070C0"/>
           <w:szCs w:val="24"/>
         </w:rPr>
-        <w:t>The service will be tested using a specialized test Web-Application.</w:t>
+        <w:t xml:space="preserve">As the system-level component testing takes place in Koblenz, we cannot use the service lines and see if the detection results are correct. Instead we use a specialized web tool </w:t>
       </w:r>
-    </w:p>
-    <w:p>
-      <w:pPr>
-        <w:rPr>
-          <w:color w:val="0070C0"/>
-          <w:szCs w:val="24"/>
-        </w:rPr>
-      </w:pPr>
       <w:r>
         <w:rPr>
           <w:color w:val="0070C0"/>
           <w:szCs w:val="24"/>
         </w:rPr>
-        <w:t>Based on the feedback and gathered data from the first trial, we are currently developing a new classifier that is based on different methods (Hidden Markov Models). This classifier is not yet ready. Therefore we are currently working with a module that received only little improvements from the one deployed in the first trial.</w:t>
+        <w:t xml:space="preserve">(cf. Figure [1]) </w:t>
       </w:r>
-    </w:p>
-    <w:p>
-      <w:pPr>
+      <w:r>
         <w:rPr>
           <w:color w:val="0070C0"/>
           <w:szCs w:val="24"/>
         </w:rPr>
-      </w:pPr>
+        <w:t>that allows the simulation of GPS tracks from the individual vehicles.</w:t>
+      </w:r>
+    </w:p>
+    <w:p>
+      <w:pPr>
+        <w:rPr>
+          <w:color w:val="0070C0"/>
+          <w:szCs w:val="24"/>
+        </w:rPr>
+      </w:pPr>
+      <w:r>
+        <w:rPr>
+          <w:color w:val="0070C0"/>
+          <w:szCs w:val="24"/>
+        </w:rPr>
+        <w:t xml:space="preserve">Remark: </w:t>
+      </w:r>
+      <w:r>
+        <w:rPr>
+          <w:color w:val="0070C0"/>
+          <w:szCs w:val="24"/>
+        </w:rPr>
+        <w:t xml:space="preserve">Based on the feedback and gathered data from the first trial, we are currently developing a new </w:t>
+      </w:r>
+      <w:r>
+        <w:rPr>
+          <w:color w:val="0070C0"/>
+          <w:szCs w:val="24"/>
+        </w:rPr>
+        <w:t xml:space="preserve">service line </w:t>
+      </w:r>
+      <w:r>
+        <w:rPr>
+          <w:color w:val="0070C0"/>
+          <w:szCs w:val="24"/>
+        </w:rPr>
+        <w:t>classifier (</w:t>
+      </w:r>
+      <w:r>
+        <w:rPr>
+          <w:color w:val="0070C0"/>
+          <w:szCs w:val="24"/>
+        </w:rPr>
+        <w:t xml:space="preserve">using </w:t>
+      </w:r>
+      <w:r>
+        <w:rPr>
+          <w:color w:val="0070C0"/>
+          <w:szCs w:val="24"/>
+        </w:rPr>
+        <w:t xml:space="preserve">Hidden Markov Models). </w:t>
+      </w:r>
+      <w:r>
+        <w:rPr>
+          <w:color w:val="0070C0"/>
+          <w:szCs w:val="24"/>
+        </w:rPr>
+        <w:t>T</w:t>
+      </w:r>
+      <w:r>
+        <w:rPr>
+          <w:color w:val="0070C0"/>
+          <w:szCs w:val="24"/>
+        </w:rPr>
+        <w:t>his classifier is not ready</w:t>
+      </w:r>
+      <w:r>
+        <w:rPr>
+          <w:color w:val="0070C0"/>
+          <w:szCs w:val="24"/>
+        </w:rPr>
+        <w:t xml:space="preserve"> for use yet. But it is likely that we will be to use it during the field trial. Therefore, the component testing in this document is using a SLD classifier that </w:t>
+      </w:r>
+      <w:r>
+        <w:rPr>
+          <w:color w:val="0070C0"/>
+          <w:szCs w:val="24"/>
+        </w:rPr>
+        <w:t>received only little improvements from the one deployed in the first trial.</w:t>
+      </w:r>
+    </w:p>
+    <w:p>
+      <w:pPr>
+        <w:rPr>
+          <w:color w:val="0070C0"/>
+          <w:szCs w:val="24"/>
+        </w:rPr>
+      </w:pPr>
+    </w:p>
+    <w:p>
+      <w:pPr>
+        <w:rPr>
+          <w:color w:val="0070C0"/>
+          <w:szCs w:val="24"/>
+        </w:rPr>
+      </w:pPr>
+      <w:r>
+        <w:rPr>
+          <w:color w:val="0070C0"/>
+          <w:szCs w:val="24"/>
+        </w:rPr>
+        <w:t>TODO CS: Insert Picture of web tool.</w:t>
+      </w:r>
     </w:p>
     <w:p>
       <w:pPr>
@@ -2249,6 +2287,7 @@
           <w:tcPr>
             <w:tcW w:w="516" w:type="dxa"/>
             <w:tcBorders>
+              <w:top w:val="single" w:sz="4" w:space="0" w:color="auto"/>
               <w:bottom w:val="single" w:sz="4" w:space="0" w:color="auto"/>
               <w:right w:val="single" w:sz="4" w:space="0" w:color="auto"/>
             </w:tcBorders>
@@ -2277,6 +2316,7 @@
           <w:tcPr>
             <w:tcW w:w="2673" w:type="dxa"/>
             <w:tcBorders>
+              <w:top w:val="single" w:sz="4" w:space="0" w:color="auto"/>
               <w:bottom w:val="single" w:sz="4" w:space="0" w:color="auto"/>
               <w:right w:val="single" w:sz="4" w:space="0" w:color="auto"/>
             </w:tcBorders>
@@ -2316,6 +2356,7 @@
           <w:tcPr>
             <w:tcW w:w="3476" w:type="dxa"/>
             <w:tcBorders>
+              <w:top w:val="single" w:sz="4" w:space="0" w:color="auto"/>
               <w:left w:val="single" w:sz="4" w:space="0" w:color="auto"/>
               <w:bottom w:val="single" w:sz="4" w:space="0" w:color="auto"/>
             </w:tcBorders>
@@ -2371,6 +2412,7 @@
           <w:tcPr>
             <w:tcW w:w="799" w:type="dxa"/>
             <w:tcBorders>
+              <w:top w:val="single" w:sz="4" w:space="0" w:color="auto"/>
               <w:left w:val="single" w:sz="4" w:space="0" w:color="auto"/>
               <w:bottom w:val="single" w:sz="4" w:space="0" w:color="auto"/>
             </w:tcBorders>
@@ -2400,6 +2442,7 @@
           <w:tcPr>
             <w:tcW w:w="799" w:type="dxa"/>
             <w:tcBorders>
+              <w:top w:val="single" w:sz="4" w:space="0" w:color="auto"/>
               <w:left w:val="single" w:sz="4" w:space="0" w:color="auto"/>
               <w:bottom w:val="single" w:sz="4" w:space="0" w:color="auto"/>
             </w:tcBorders>
@@ -2449,6 +2492,7 @@
           <w:tcPr>
             <w:tcW w:w="799" w:type="dxa"/>
             <w:tcBorders>
+              <w:top w:val="single" w:sz="4" w:space="0" w:color="auto"/>
               <w:left w:val="single" w:sz="4" w:space="0" w:color="auto"/>
               <w:bottom w:val="single" w:sz="4" w:space="0" w:color="auto"/>
             </w:tcBorders>
@@ -2503,6 +2547,7 @@
           <w:tcPr>
             <w:tcW w:w="516" w:type="dxa"/>
             <w:tcBorders>
+              <w:top w:val="single" w:sz="4" w:space="0" w:color="auto"/>
               <w:bottom w:val="single" w:sz="4" w:space="0" w:color="auto"/>
               <w:right w:val="single" w:sz="4" w:space="0" w:color="auto"/>
             </w:tcBorders>
@@ -2531,6 +2576,7 @@
           <w:tcPr>
             <w:tcW w:w="2673" w:type="dxa"/>
             <w:tcBorders>
+              <w:top w:val="single" w:sz="4" w:space="0" w:color="auto"/>
               <w:bottom w:val="single" w:sz="4" w:space="0" w:color="auto"/>
               <w:right w:val="single" w:sz="4" w:space="0" w:color="auto"/>
             </w:tcBorders>
@@ -2552,7 +2598,7 @@
                 <w:szCs w:val="20"/>
                 <w:lang w:eastAsia="en-US"/>
               </w:rPr>
-              <w:t>RB.7-13. Detect if a user is using public transportation. The individual transportation means (bus, train, tram, metro, subway, ferry) need to be distinguished.</w:t>
+              <w:t>RB.8 Detect if a user is riding the bus</w:t>
             </w:r>
           </w:p>
         </w:tc>
@@ -2560,6 +2606,7 @@
           <w:tcPr>
             <w:tcW w:w="3476" w:type="dxa"/>
             <w:tcBorders>
+              <w:top w:val="single" w:sz="4" w:space="0" w:color="auto"/>
               <w:left w:val="single" w:sz="4" w:space="0" w:color="auto"/>
               <w:bottom w:val="single" w:sz="4" w:space="0" w:color="auto"/>
             </w:tcBorders>
@@ -2580,7 +2627,7 @@
                 <w:sz w:val="20"/>
                 <w:szCs w:val="20"/>
               </w:rPr>
-              <w:t xml:space="preserve">Using the test web application a number of example queries shall be sent and the results shall be </w:t>
+              <w:t xml:space="preserve">Using the test web application </w:t>
             </w:r>
             <w:r>
               <w:rPr>
@@ -2588,14 +2635,80 @@
                 <w:sz w:val="20"/>
                 <w:szCs w:val="20"/>
               </w:rPr>
-              <w:t xml:space="preserve">compared with the ground truth (provided by the application). </w:t>
-            </w:r>
+              <w:t xml:space="preserve">create </w:t>
+            </w:r>
+            <w:r>
+              <w:rPr>
+                <w:color w:val="0070C0"/>
+                <w:sz w:val="20"/>
+                <w:szCs w:val="20"/>
+              </w:rPr>
+              <w:t xml:space="preserve">test samples for </w:t>
+            </w:r>
+            <w:r>
+              <w:rPr>
+                <w:color w:val="0070C0"/>
+                <w:sz w:val="20"/>
+                <w:szCs w:val="20"/>
+              </w:rPr>
+              <w:t>5 d</w:t>
+            </w:r>
+            <w:r>
+              <w:rPr>
+                <w:color w:val="0070C0"/>
+                <w:sz w:val="20"/>
+                <w:szCs w:val="20"/>
+              </w:rPr>
+              <w:t>ifferent bus routes.</w:t>
+            </w:r>
+          </w:p>
+          <w:p>
+            <w:pPr>
+              <w:spacing w:after="0"/>
+              <w:jc w:val="left"/>
+              <w:rPr>
+                <w:color w:val="0070C0"/>
+                <w:sz w:val="20"/>
+                <w:szCs w:val="20"/>
+              </w:rPr>
+            </w:pPr>
+          </w:p>
+          <w:p>
+            <w:pPr>
+              <w:spacing w:after="0"/>
+              <w:jc w:val="left"/>
+              <w:rPr>
+                <w:color w:val="0070C0"/>
+                <w:sz w:val="20"/>
+                <w:szCs w:val="20"/>
+              </w:rPr>
+            </w:pPr>
+            <w:r>
+              <w:rPr>
+                <w:color w:val="0070C0"/>
+                <w:sz w:val="20"/>
+                <w:szCs w:val="20"/>
+              </w:rPr>
+              <w:t>Check that at least 4 of 5 bus routes were correctly classified by the SLD module.</w:t>
+            </w:r>
+          </w:p>
+          <w:p>
+            <w:pPr>
+              <w:spacing w:after="0"/>
+              <w:jc w:val="left"/>
+              <w:rPr>
+                <w:color w:val="0070C0"/>
+                <w:sz w:val="20"/>
+                <w:szCs w:val="20"/>
+              </w:rPr>
+            </w:pPr>
           </w:p>
         </w:tc>
         <w:tc>
           <w:tcPr>
             <w:tcW w:w="799" w:type="dxa"/>
             <w:tcBorders>
+              <w:top w:val="single" w:sz="4" w:space="0" w:color="auto"/>
               <w:left w:val="single" w:sz="4" w:space="0" w:color="auto"/>
               <w:bottom w:val="single" w:sz="4" w:space="0" w:color="auto"/>
             </w:tcBorders>
@@ -2610,21 +2723,13 @@
                 <w:lang w:eastAsia="en-GB"/>
               </w:rPr>
             </w:pPr>
-            <w:r>
-              <w:rPr>
-                <w:color w:val="FF0000"/>
-                <w:sz w:val="20"/>
-                <w:szCs w:val="20"/>
-                <w:lang w:eastAsia="en-GB"/>
-              </w:rPr>
-              <w:t>NOK</w:t>
-            </w:r>
           </w:p>
         </w:tc>
         <w:tc>
           <w:tcPr>
             <w:tcW w:w="799" w:type="dxa"/>
             <w:tcBorders>
+              <w:top w:val="single" w:sz="4" w:space="0" w:color="auto"/>
               <w:left w:val="single" w:sz="4" w:space="0" w:color="auto"/>
               <w:bottom w:val="single" w:sz="4" w:space="0" w:color="auto"/>
             </w:tcBorders>
@@ -2674,6 +2779,7 @@
           <w:tcPr>
             <w:tcW w:w="799" w:type="dxa"/>
             <w:tcBorders>
+              <w:top w:val="single" w:sz="4" w:space="0" w:color="auto"/>
               <w:left w:val="single" w:sz="4" w:space="0" w:color="auto"/>
               <w:bottom w:val="single" w:sz="4" w:space="0" w:color="auto"/>
             </w:tcBorders>
@@ -2715,6 +2821,1048 @@
               </w:rPr>
               <w:t>NOK]</w:t>
             </w:r>
+          </w:p>
+        </w:tc>
+      </w:tr>
+      <w:tr>
+        <w:trPr>
+          <w:trHeight w:val="755"/>
+        </w:trPr>
+        <w:tc>
+          <w:tcPr>
+            <w:tcW w:w="516" w:type="dxa"/>
+            <w:tcBorders>
+              <w:top w:val="single" w:sz="4" w:space="0" w:color="auto"/>
+              <w:bottom w:val="single" w:sz="4" w:space="0" w:color="auto"/>
+              <w:right w:val="single" w:sz="4" w:space="0" w:color="auto"/>
+            </w:tcBorders>
+          </w:tcPr>
+          <w:p>
+            <w:pPr>
+              <w:spacing w:after="0"/>
+              <w:jc w:val="left"/>
+              <w:rPr>
+                <w:color w:val="0070C0"/>
+                <w:sz w:val="20"/>
+                <w:szCs w:val="20"/>
+              </w:rPr>
+            </w:pPr>
+            <w:r>
+              <w:rPr>
+                <w:color w:val="0070C0"/>
+                <w:sz w:val="20"/>
+                <w:szCs w:val="20"/>
+              </w:rPr>
+              <w:t>3</w:t>
+            </w:r>
+          </w:p>
+        </w:tc>
+        <w:tc>
+          <w:tcPr>
+            <w:tcW w:w="2673" w:type="dxa"/>
+            <w:tcBorders>
+              <w:top w:val="single" w:sz="4" w:space="0" w:color="auto"/>
+              <w:bottom w:val="single" w:sz="4" w:space="0" w:color="auto"/>
+              <w:right w:val="single" w:sz="4" w:space="0" w:color="auto"/>
+            </w:tcBorders>
+          </w:tcPr>
+          <w:p>
+            <w:pPr>
+              <w:spacing w:after="0"/>
+              <w:jc w:val="left"/>
+              <w:rPr>
+                <w:color w:val="0070C0"/>
+                <w:sz w:val="20"/>
+                <w:szCs w:val="20"/>
+                <w:lang w:eastAsia="en-US"/>
+              </w:rPr>
+            </w:pPr>
+            <w:r>
+              <w:rPr>
+                <w:color w:val="0070C0"/>
+                <w:sz w:val="20"/>
+                <w:szCs w:val="20"/>
+                <w:lang w:eastAsia="en-US"/>
+              </w:rPr>
+              <w:t xml:space="preserve">RB.9 Detect if a user is using the </w:t>
+            </w:r>
+            <w:r>
+              <w:rPr>
+                <w:color w:val="0070C0"/>
+                <w:sz w:val="20"/>
+                <w:szCs w:val="20"/>
+                <w:lang w:eastAsia="en-US"/>
+              </w:rPr>
+              <w:t>train</w:t>
+            </w:r>
+          </w:p>
+        </w:tc>
+        <w:tc>
+          <w:tcPr>
+            <w:tcW w:w="3476" w:type="dxa"/>
+            <w:tcBorders>
+              <w:top w:val="single" w:sz="4" w:space="0" w:color="auto"/>
+              <w:left w:val="single" w:sz="4" w:space="0" w:color="auto"/>
+              <w:bottom w:val="single" w:sz="4" w:space="0" w:color="auto"/>
+            </w:tcBorders>
+          </w:tcPr>
+          <w:p>
+            <w:pPr>
+              <w:spacing w:after="0"/>
+              <w:jc w:val="left"/>
+              <w:rPr>
+                <w:color w:val="0070C0"/>
+                <w:sz w:val="20"/>
+                <w:szCs w:val="20"/>
+              </w:rPr>
+            </w:pPr>
+            <w:r>
+              <w:rPr>
+                <w:color w:val="0070C0"/>
+                <w:sz w:val="20"/>
+                <w:szCs w:val="20"/>
+              </w:rPr>
+              <w:t xml:space="preserve">Using the test web application </w:t>
+            </w:r>
+            <w:r>
+              <w:rPr>
+                <w:color w:val="0070C0"/>
+                <w:sz w:val="20"/>
+                <w:szCs w:val="20"/>
+              </w:rPr>
+              <w:t xml:space="preserve">create test samples for 5 different </w:t>
+            </w:r>
+            <w:r>
+              <w:rPr>
+                <w:color w:val="0070C0"/>
+                <w:sz w:val="20"/>
+                <w:szCs w:val="20"/>
+              </w:rPr>
+              <w:t>train</w:t>
+            </w:r>
+            <w:r>
+              <w:rPr>
+                <w:color w:val="0070C0"/>
+                <w:sz w:val="20"/>
+                <w:szCs w:val="20"/>
+              </w:rPr>
+              <w:t xml:space="preserve"> routes.</w:t>
+            </w:r>
+          </w:p>
+          <w:p>
+            <w:pPr>
+              <w:spacing w:after="0"/>
+              <w:jc w:val="left"/>
+              <w:rPr>
+                <w:color w:val="0070C0"/>
+                <w:sz w:val="20"/>
+                <w:szCs w:val="20"/>
+              </w:rPr>
+            </w:pPr>
+          </w:p>
+          <w:p>
+            <w:pPr>
+              <w:spacing w:after="0"/>
+              <w:jc w:val="left"/>
+              <w:rPr>
+                <w:color w:val="0070C0"/>
+                <w:sz w:val="20"/>
+                <w:szCs w:val="20"/>
+              </w:rPr>
+            </w:pPr>
+            <w:r>
+              <w:rPr>
+                <w:color w:val="0070C0"/>
+                <w:sz w:val="20"/>
+                <w:szCs w:val="20"/>
+              </w:rPr>
+              <w:t>Check that at least 4 of 5 routes were correctly classified by the SLD module.</w:t>
+            </w:r>
+          </w:p>
+          <w:p>
+            <w:pPr>
+              <w:spacing w:after="0"/>
+              <w:jc w:val="left"/>
+              <w:rPr>
+                <w:color w:val="0070C0"/>
+                <w:sz w:val="20"/>
+                <w:szCs w:val="20"/>
+              </w:rPr>
+            </w:pPr>
+          </w:p>
+        </w:tc>
+        <w:tc>
+          <w:tcPr>
+            <w:tcW w:w="799" w:type="dxa"/>
+            <w:tcBorders>
+              <w:top w:val="single" w:sz="4" w:space="0" w:color="auto"/>
+              <w:left w:val="single" w:sz="4" w:space="0" w:color="auto"/>
+              <w:bottom w:val="single" w:sz="4" w:space="0" w:color="auto"/>
+            </w:tcBorders>
+          </w:tcPr>
+          <w:p>
+            <w:pPr>
+              <w:jc w:val="left"/>
+              <w:rPr>
+                <w:color w:val="FF0000"/>
+                <w:sz w:val="20"/>
+                <w:szCs w:val="20"/>
+                <w:lang w:eastAsia="en-GB"/>
+              </w:rPr>
+            </w:pPr>
+          </w:p>
+        </w:tc>
+        <w:tc>
+          <w:tcPr>
+            <w:tcW w:w="799" w:type="dxa"/>
+            <w:tcBorders>
+              <w:top w:val="single" w:sz="4" w:space="0" w:color="auto"/>
+              <w:left w:val="single" w:sz="4" w:space="0" w:color="auto"/>
+              <w:bottom w:val="single" w:sz="4" w:space="0" w:color="auto"/>
+            </w:tcBorders>
+          </w:tcPr>
+          <w:p>
+            <w:pPr>
+              <w:jc w:val="left"/>
+              <w:rPr>
+                <w:color w:val="FF0000"/>
+                <w:sz w:val="20"/>
+                <w:szCs w:val="20"/>
+                <w:lang w:eastAsia="en-GB"/>
+              </w:rPr>
+            </w:pPr>
+          </w:p>
+        </w:tc>
+        <w:tc>
+          <w:tcPr>
+            <w:tcW w:w="799" w:type="dxa"/>
+            <w:tcBorders>
+              <w:top w:val="single" w:sz="4" w:space="0" w:color="auto"/>
+              <w:left w:val="single" w:sz="4" w:space="0" w:color="auto"/>
+              <w:bottom w:val="single" w:sz="4" w:space="0" w:color="auto"/>
+            </w:tcBorders>
+          </w:tcPr>
+          <w:p>
+            <w:pPr>
+              <w:jc w:val="left"/>
+              <w:rPr>
+                <w:color w:val="FF0000"/>
+                <w:sz w:val="20"/>
+                <w:szCs w:val="20"/>
+                <w:lang w:eastAsia="en-GB"/>
+              </w:rPr>
+            </w:pPr>
+          </w:p>
+        </w:tc>
+      </w:tr>
+      <w:tr>
+        <w:trPr>
+          <w:trHeight w:val="755"/>
+        </w:trPr>
+        <w:tc>
+          <w:tcPr>
+            <w:tcW w:w="516" w:type="dxa"/>
+            <w:tcBorders>
+              <w:top w:val="single" w:sz="4" w:space="0" w:color="auto"/>
+              <w:bottom w:val="single" w:sz="4" w:space="0" w:color="auto"/>
+              <w:right w:val="single" w:sz="4" w:space="0" w:color="auto"/>
+            </w:tcBorders>
+          </w:tcPr>
+          <w:p>
+            <w:pPr>
+              <w:spacing w:after="0"/>
+              <w:jc w:val="left"/>
+              <w:rPr>
+                <w:color w:val="0070C0"/>
+                <w:sz w:val="20"/>
+                <w:szCs w:val="20"/>
+              </w:rPr>
+            </w:pPr>
+            <w:r>
+              <w:rPr>
+                <w:color w:val="0070C0"/>
+                <w:sz w:val="20"/>
+                <w:szCs w:val="20"/>
+              </w:rPr>
+              <w:t>4</w:t>
+            </w:r>
+          </w:p>
+        </w:tc>
+        <w:tc>
+          <w:tcPr>
+            <w:tcW w:w="2673" w:type="dxa"/>
+            <w:tcBorders>
+              <w:top w:val="single" w:sz="4" w:space="0" w:color="auto"/>
+              <w:bottom w:val="single" w:sz="4" w:space="0" w:color="auto"/>
+              <w:right w:val="single" w:sz="4" w:space="0" w:color="auto"/>
+            </w:tcBorders>
+          </w:tcPr>
+          <w:p>
+            <w:pPr>
+              <w:spacing w:after="0"/>
+              <w:jc w:val="left"/>
+              <w:rPr>
+                <w:color w:val="0070C0"/>
+                <w:sz w:val="20"/>
+                <w:szCs w:val="20"/>
+                <w:lang w:eastAsia="en-US"/>
+              </w:rPr>
+            </w:pPr>
+            <w:r>
+              <w:rPr>
+                <w:color w:val="0070C0"/>
+                <w:sz w:val="20"/>
+                <w:szCs w:val="20"/>
+                <w:lang w:eastAsia="en-US"/>
+              </w:rPr>
+              <w:t>RB.10 Detect if a user is using the tram</w:t>
+            </w:r>
+          </w:p>
+        </w:tc>
+        <w:tc>
+          <w:tcPr>
+            <w:tcW w:w="3476" w:type="dxa"/>
+            <w:tcBorders>
+              <w:top w:val="single" w:sz="4" w:space="0" w:color="auto"/>
+              <w:left w:val="single" w:sz="4" w:space="0" w:color="auto"/>
+              <w:bottom w:val="single" w:sz="4" w:space="0" w:color="auto"/>
+            </w:tcBorders>
+          </w:tcPr>
+          <w:p>
+            <w:pPr>
+              <w:spacing w:after="0"/>
+              <w:jc w:val="left"/>
+              <w:rPr>
+                <w:color w:val="0070C0"/>
+                <w:sz w:val="20"/>
+                <w:szCs w:val="20"/>
+              </w:rPr>
+            </w:pPr>
+            <w:r>
+              <w:rPr>
+                <w:color w:val="0070C0"/>
+                <w:sz w:val="20"/>
+                <w:szCs w:val="20"/>
+              </w:rPr>
+              <w:t xml:space="preserve">Using the test web application </w:t>
+            </w:r>
+            <w:r>
+              <w:rPr>
+                <w:color w:val="0070C0"/>
+                <w:sz w:val="20"/>
+                <w:szCs w:val="20"/>
+              </w:rPr>
+              <w:t xml:space="preserve">create test samples for 5 different </w:t>
+            </w:r>
+            <w:r>
+              <w:rPr>
+                <w:color w:val="0070C0"/>
+                <w:sz w:val="20"/>
+                <w:szCs w:val="20"/>
+              </w:rPr>
+              <w:t>tram</w:t>
+            </w:r>
+            <w:r>
+              <w:rPr>
+                <w:color w:val="0070C0"/>
+                <w:sz w:val="20"/>
+                <w:szCs w:val="20"/>
+              </w:rPr>
+              <w:t xml:space="preserve"> routes.</w:t>
+            </w:r>
+          </w:p>
+          <w:p>
+            <w:pPr>
+              <w:spacing w:after="0"/>
+              <w:jc w:val="left"/>
+              <w:rPr>
+                <w:color w:val="0070C0"/>
+                <w:sz w:val="20"/>
+                <w:szCs w:val="20"/>
+              </w:rPr>
+            </w:pPr>
+          </w:p>
+          <w:p>
+            <w:pPr>
+              <w:spacing w:after="0"/>
+              <w:jc w:val="left"/>
+              <w:rPr>
+                <w:color w:val="0070C0"/>
+                <w:sz w:val="20"/>
+                <w:szCs w:val="20"/>
+              </w:rPr>
+            </w:pPr>
+            <w:r>
+              <w:rPr>
+                <w:color w:val="0070C0"/>
+                <w:sz w:val="20"/>
+                <w:szCs w:val="20"/>
+              </w:rPr>
+              <w:t>Check that at least 4 of 5 routes were correctly classified by the SLD module.</w:t>
+            </w:r>
+          </w:p>
+          <w:p>
+            <w:pPr>
+              <w:spacing w:after="0"/>
+              <w:jc w:val="left"/>
+              <w:rPr>
+                <w:color w:val="0070C0"/>
+                <w:sz w:val="20"/>
+                <w:szCs w:val="20"/>
+              </w:rPr>
+            </w:pPr>
+          </w:p>
+        </w:tc>
+        <w:tc>
+          <w:tcPr>
+            <w:tcW w:w="799" w:type="dxa"/>
+            <w:tcBorders>
+              <w:top w:val="single" w:sz="4" w:space="0" w:color="auto"/>
+              <w:left w:val="single" w:sz="4" w:space="0" w:color="auto"/>
+              <w:bottom w:val="single" w:sz="4" w:space="0" w:color="auto"/>
+            </w:tcBorders>
+          </w:tcPr>
+          <w:p>
+            <w:pPr>
+              <w:jc w:val="left"/>
+              <w:rPr>
+                <w:color w:val="FF0000"/>
+                <w:sz w:val="20"/>
+                <w:szCs w:val="20"/>
+                <w:lang w:eastAsia="en-GB"/>
+              </w:rPr>
+            </w:pPr>
+          </w:p>
+        </w:tc>
+        <w:tc>
+          <w:tcPr>
+            <w:tcW w:w="799" w:type="dxa"/>
+            <w:tcBorders>
+              <w:top w:val="single" w:sz="4" w:space="0" w:color="auto"/>
+              <w:left w:val="single" w:sz="4" w:space="0" w:color="auto"/>
+              <w:bottom w:val="single" w:sz="4" w:space="0" w:color="auto"/>
+            </w:tcBorders>
+          </w:tcPr>
+          <w:p>
+            <w:pPr>
+              <w:jc w:val="left"/>
+              <w:rPr>
+                <w:color w:val="FF0000"/>
+                <w:sz w:val="20"/>
+                <w:szCs w:val="20"/>
+                <w:lang w:eastAsia="en-GB"/>
+              </w:rPr>
+            </w:pPr>
+          </w:p>
+        </w:tc>
+        <w:tc>
+          <w:tcPr>
+            <w:tcW w:w="799" w:type="dxa"/>
+            <w:tcBorders>
+              <w:top w:val="single" w:sz="4" w:space="0" w:color="auto"/>
+              <w:left w:val="single" w:sz="4" w:space="0" w:color="auto"/>
+              <w:bottom w:val="single" w:sz="4" w:space="0" w:color="auto"/>
+            </w:tcBorders>
+          </w:tcPr>
+          <w:p>
+            <w:pPr>
+              <w:jc w:val="left"/>
+              <w:rPr>
+                <w:color w:val="FF0000"/>
+                <w:sz w:val="20"/>
+                <w:szCs w:val="20"/>
+                <w:lang w:eastAsia="en-GB"/>
+              </w:rPr>
+            </w:pPr>
+          </w:p>
+        </w:tc>
+      </w:tr>
+      <w:tr>
+        <w:trPr>
+          <w:trHeight w:val="755"/>
+        </w:trPr>
+        <w:tc>
+          <w:tcPr>
+            <w:tcW w:w="516" w:type="dxa"/>
+            <w:tcBorders>
+              <w:top w:val="single" w:sz="4" w:space="0" w:color="auto"/>
+              <w:bottom w:val="single" w:sz="4" w:space="0" w:color="auto"/>
+              <w:right w:val="single" w:sz="4" w:space="0" w:color="auto"/>
+            </w:tcBorders>
+          </w:tcPr>
+          <w:p>
+            <w:pPr>
+              <w:spacing w:after="0"/>
+              <w:jc w:val="left"/>
+              <w:rPr>
+                <w:color w:val="0070C0"/>
+                <w:sz w:val="20"/>
+                <w:szCs w:val="20"/>
+              </w:rPr>
+            </w:pPr>
+            <w:r>
+              <w:rPr>
+                <w:color w:val="0070C0"/>
+                <w:sz w:val="20"/>
+                <w:szCs w:val="20"/>
+              </w:rPr>
+              <w:t>5</w:t>
+            </w:r>
+          </w:p>
+        </w:tc>
+        <w:tc>
+          <w:tcPr>
+            <w:tcW w:w="2673" w:type="dxa"/>
+            <w:tcBorders>
+              <w:top w:val="single" w:sz="4" w:space="0" w:color="auto"/>
+              <w:bottom w:val="single" w:sz="4" w:space="0" w:color="auto"/>
+              <w:right w:val="single" w:sz="4" w:space="0" w:color="auto"/>
+            </w:tcBorders>
+          </w:tcPr>
+          <w:p>
+            <w:pPr>
+              <w:spacing w:after="0"/>
+              <w:jc w:val="left"/>
+              <w:rPr>
+                <w:color w:val="0070C0"/>
+                <w:sz w:val="20"/>
+                <w:szCs w:val="20"/>
+                <w:lang w:eastAsia="en-US"/>
+              </w:rPr>
+            </w:pPr>
+            <w:r>
+              <w:rPr>
+                <w:color w:val="0070C0"/>
+                <w:sz w:val="20"/>
+                <w:szCs w:val="20"/>
+                <w:lang w:eastAsia="en-US"/>
+              </w:rPr>
+              <w:t>RB.13 Detect if a user is using the ferry</w:t>
+            </w:r>
+          </w:p>
+        </w:tc>
+        <w:tc>
+          <w:tcPr>
+            <w:tcW w:w="3476" w:type="dxa"/>
+            <w:tcBorders>
+              <w:top w:val="single" w:sz="4" w:space="0" w:color="auto"/>
+              <w:left w:val="single" w:sz="4" w:space="0" w:color="auto"/>
+              <w:bottom w:val="single" w:sz="4" w:space="0" w:color="auto"/>
+            </w:tcBorders>
+          </w:tcPr>
+          <w:p>
+            <w:pPr>
+              <w:spacing w:after="0"/>
+              <w:jc w:val="left"/>
+              <w:rPr>
+                <w:color w:val="0070C0"/>
+                <w:sz w:val="20"/>
+                <w:szCs w:val="20"/>
+              </w:rPr>
+            </w:pPr>
+            <w:r>
+              <w:rPr>
+                <w:color w:val="0070C0"/>
+                <w:sz w:val="20"/>
+                <w:szCs w:val="20"/>
+              </w:rPr>
+              <w:t xml:space="preserve">Using the test web application </w:t>
+            </w:r>
+            <w:r>
+              <w:rPr>
+                <w:color w:val="0070C0"/>
+                <w:sz w:val="20"/>
+                <w:szCs w:val="20"/>
+              </w:rPr>
+              <w:t>create test samples for 5 different train routes.</w:t>
+            </w:r>
+          </w:p>
+          <w:p>
+            <w:pPr>
+              <w:spacing w:after="0"/>
+              <w:jc w:val="left"/>
+              <w:rPr>
+                <w:color w:val="0070C0"/>
+                <w:sz w:val="20"/>
+                <w:szCs w:val="20"/>
+              </w:rPr>
+            </w:pPr>
+          </w:p>
+          <w:p>
+            <w:pPr>
+              <w:spacing w:after="0"/>
+              <w:jc w:val="left"/>
+              <w:rPr>
+                <w:color w:val="0070C0"/>
+                <w:sz w:val="20"/>
+                <w:szCs w:val="20"/>
+              </w:rPr>
+            </w:pPr>
+            <w:r>
+              <w:rPr>
+                <w:color w:val="0070C0"/>
+                <w:sz w:val="20"/>
+                <w:szCs w:val="20"/>
+              </w:rPr>
+              <w:t>Check that at least 4 of 5 routes were correctly classified by the SLD module.</w:t>
+            </w:r>
+          </w:p>
+          <w:p>
+            <w:pPr>
+              <w:spacing w:after="0"/>
+              <w:jc w:val="left"/>
+              <w:rPr>
+                <w:color w:val="0070C0"/>
+                <w:sz w:val="20"/>
+                <w:szCs w:val="20"/>
+              </w:rPr>
+            </w:pPr>
+          </w:p>
+        </w:tc>
+        <w:tc>
+          <w:tcPr>
+            <w:tcW w:w="799" w:type="dxa"/>
+            <w:tcBorders>
+              <w:top w:val="single" w:sz="4" w:space="0" w:color="auto"/>
+              <w:left w:val="single" w:sz="4" w:space="0" w:color="auto"/>
+              <w:bottom w:val="single" w:sz="4" w:space="0" w:color="auto"/>
+            </w:tcBorders>
+          </w:tcPr>
+          <w:p>
+            <w:pPr>
+              <w:jc w:val="left"/>
+              <w:rPr>
+                <w:color w:val="FF0000"/>
+                <w:sz w:val="20"/>
+                <w:szCs w:val="20"/>
+                <w:lang w:eastAsia="en-GB"/>
+              </w:rPr>
+            </w:pPr>
+          </w:p>
+        </w:tc>
+        <w:tc>
+          <w:tcPr>
+            <w:tcW w:w="799" w:type="dxa"/>
+            <w:tcBorders>
+              <w:top w:val="single" w:sz="4" w:space="0" w:color="auto"/>
+              <w:left w:val="single" w:sz="4" w:space="0" w:color="auto"/>
+              <w:bottom w:val="single" w:sz="4" w:space="0" w:color="auto"/>
+            </w:tcBorders>
+          </w:tcPr>
+          <w:p>
+            <w:pPr>
+              <w:jc w:val="left"/>
+              <w:rPr>
+                <w:color w:val="FF0000"/>
+                <w:sz w:val="20"/>
+                <w:szCs w:val="20"/>
+                <w:lang w:eastAsia="en-GB"/>
+              </w:rPr>
+            </w:pPr>
+          </w:p>
+        </w:tc>
+        <w:tc>
+          <w:tcPr>
+            <w:tcW w:w="799" w:type="dxa"/>
+            <w:tcBorders>
+              <w:top w:val="single" w:sz="4" w:space="0" w:color="auto"/>
+              <w:left w:val="single" w:sz="4" w:space="0" w:color="auto"/>
+              <w:bottom w:val="single" w:sz="4" w:space="0" w:color="auto"/>
+            </w:tcBorders>
+          </w:tcPr>
+          <w:p>
+            <w:pPr>
+              <w:jc w:val="left"/>
+              <w:rPr>
+                <w:color w:val="FF0000"/>
+                <w:sz w:val="20"/>
+                <w:szCs w:val="20"/>
+                <w:lang w:eastAsia="en-GB"/>
+              </w:rPr>
+            </w:pPr>
+          </w:p>
+        </w:tc>
+      </w:tr>
+      <w:tr>
+        <w:trPr>
+          <w:trHeight w:val="755"/>
+        </w:trPr>
+        <w:tc>
+          <w:tcPr>
+            <w:tcW w:w="516" w:type="dxa"/>
+            <w:tcBorders>
+              <w:top w:val="single" w:sz="4" w:space="0" w:color="auto"/>
+              <w:bottom w:val="single" w:sz="4" w:space="0" w:color="auto"/>
+              <w:right w:val="single" w:sz="4" w:space="0" w:color="auto"/>
+            </w:tcBorders>
+          </w:tcPr>
+          <w:p>
+            <w:pPr>
+              <w:spacing w:after="0"/>
+              <w:jc w:val="left"/>
+              <w:rPr>
+                <w:sz w:val="20"/>
+                <w:szCs w:val="20"/>
+              </w:rPr>
+            </w:pPr>
+            <w:r>
+              <w:rPr>
+                <w:sz w:val="20"/>
+                <w:szCs w:val="20"/>
+              </w:rPr>
+              <w:t>6</w:t>
+            </w:r>
+          </w:p>
+        </w:tc>
+        <w:tc>
+          <w:tcPr>
+            <w:tcW w:w="2673" w:type="dxa"/>
+            <w:tcBorders>
+              <w:top w:val="single" w:sz="4" w:space="0" w:color="auto"/>
+              <w:bottom w:val="single" w:sz="4" w:space="0" w:color="auto"/>
+              <w:right w:val="single" w:sz="4" w:space="0" w:color="auto"/>
+            </w:tcBorders>
+          </w:tcPr>
+          <w:p>
+            <w:pPr>
+              <w:spacing w:after="0"/>
+              <w:jc w:val="left"/>
+              <w:rPr>
+                <w:sz w:val="20"/>
+                <w:szCs w:val="20"/>
+                <w:lang w:eastAsia="en-US"/>
+              </w:rPr>
+            </w:pPr>
+            <w:r>
+              <w:t xml:space="preserve">Service </w:t>
+            </w:r>
+            <w:proofErr w:type="spellStart"/>
+            <w:r>
+              <w:t>Center</w:t>
+            </w:r>
+            <w:proofErr w:type="spellEnd"/>
+            <w:r>
+              <w:t xml:space="preserve"> Integration: </w:t>
+            </w:r>
+            <w:proofErr w:type="spellStart"/>
+            <w:r>
+              <w:t>Healthchecks</w:t>
+            </w:r>
+            <w:proofErr w:type="spellEnd"/>
+          </w:p>
+        </w:tc>
+        <w:tc>
+          <w:tcPr>
+            <w:tcW w:w="3476" w:type="dxa"/>
+            <w:tcBorders>
+              <w:top w:val="single" w:sz="4" w:space="0" w:color="auto"/>
+              <w:left w:val="single" w:sz="4" w:space="0" w:color="auto"/>
+              <w:bottom w:val="single" w:sz="4" w:space="0" w:color="auto"/>
+            </w:tcBorders>
+          </w:tcPr>
+          <w:p>
+            <w:pPr>
+              <w:spacing w:after="0"/>
+              <w:jc w:val="left"/>
+              <w:rPr>
+                <w:sz w:val="20"/>
+                <w:szCs w:val="20"/>
+              </w:rPr>
+            </w:pPr>
+            <w:r>
+              <w:t xml:space="preserve">The component shall sent health-check signals in regular </w:t>
+            </w:r>
+            <w:proofErr w:type="spellStart"/>
+            <w:r>
+              <w:t>intevals</w:t>
+            </w:r>
+            <w:proofErr w:type="spellEnd"/>
+            <w:r>
+              <w:t xml:space="preserve"> to the </w:t>
+            </w:r>
+            <w:proofErr w:type="spellStart"/>
+            <w:r>
+              <w:t>Live+Gov</w:t>
+            </w:r>
+            <w:proofErr w:type="spellEnd"/>
+            <w:r>
+              <w:t xml:space="preserve"> Service </w:t>
+            </w:r>
+            <w:proofErr w:type="spellStart"/>
+            <w:r>
+              <w:t>Center</w:t>
+            </w:r>
+            <w:proofErr w:type="spellEnd"/>
+            <w:r>
+              <w:t xml:space="preserve">. </w:t>
+            </w:r>
+            <w:r>
+              <w:br/>
+              <w:t xml:space="preserve">The Service </w:t>
+            </w:r>
+            <w:proofErr w:type="spellStart"/>
+            <w:r>
+              <w:t>Center</w:t>
+            </w:r>
+            <w:proofErr w:type="spellEnd"/>
+            <w:r>
+              <w:t xml:space="preserve"> Web Application shall show “</w:t>
+            </w:r>
+            <w:proofErr w:type="spellStart"/>
+            <w:r>
+              <w:t>Staus</w:t>
+            </w:r>
+            <w:proofErr w:type="spellEnd"/>
+            <w:r>
+              <w:t>: OK” for the HAR service.</w:t>
+            </w:r>
+          </w:p>
+        </w:tc>
+        <w:tc>
+          <w:tcPr>
+            <w:tcW w:w="799" w:type="dxa"/>
+            <w:tcBorders>
+              <w:top w:val="single" w:sz="4" w:space="0" w:color="auto"/>
+              <w:left w:val="single" w:sz="4" w:space="0" w:color="auto"/>
+              <w:bottom w:val="single" w:sz="4" w:space="0" w:color="auto"/>
+            </w:tcBorders>
+          </w:tcPr>
+          <w:p>
+            <w:pPr>
+              <w:jc w:val="left"/>
+              <w:rPr>
+                <w:sz w:val="20"/>
+                <w:szCs w:val="20"/>
+                <w:lang w:eastAsia="en-GB"/>
+              </w:rPr>
+            </w:pPr>
+            <w:r>
+              <w:rPr>
+                <w:sz w:val="20"/>
+                <w:szCs w:val="20"/>
+                <w:lang w:eastAsia="en-GB"/>
+              </w:rPr>
+              <w:t>OK</w:t>
+            </w:r>
+          </w:p>
+        </w:tc>
+        <w:tc>
+          <w:tcPr>
+            <w:tcW w:w="799" w:type="dxa"/>
+            <w:tcBorders>
+              <w:top w:val="single" w:sz="4" w:space="0" w:color="auto"/>
+              <w:left w:val="single" w:sz="4" w:space="0" w:color="auto"/>
+              <w:bottom w:val="single" w:sz="4" w:space="0" w:color="auto"/>
+            </w:tcBorders>
+          </w:tcPr>
+          <w:p>
+            <w:pPr>
+              <w:jc w:val="left"/>
+              <w:rPr>
+                <w:sz w:val="20"/>
+                <w:szCs w:val="20"/>
+                <w:lang w:eastAsia="en-GB"/>
+              </w:rPr>
+            </w:pPr>
+          </w:p>
+        </w:tc>
+        <w:tc>
+          <w:tcPr>
+            <w:tcW w:w="799" w:type="dxa"/>
+            <w:tcBorders>
+              <w:top w:val="single" w:sz="4" w:space="0" w:color="auto"/>
+              <w:left w:val="single" w:sz="4" w:space="0" w:color="auto"/>
+              <w:bottom w:val="single" w:sz="4" w:space="0" w:color="auto"/>
+            </w:tcBorders>
+          </w:tcPr>
+          <w:p>
+            <w:pPr>
+              <w:jc w:val="left"/>
+              <w:rPr>
+                <w:sz w:val="20"/>
+                <w:szCs w:val="20"/>
+                <w:lang w:eastAsia="en-GB"/>
+              </w:rPr>
+            </w:pPr>
+          </w:p>
+        </w:tc>
+      </w:tr>
+      <w:tr>
+        <w:trPr>
+          <w:trHeight w:val="755"/>
+        </w:trPr>
+        <w:tc>
+          <w:tcPr>
+            <w:tcW w:w="516" w:type="dxa"/>
+            <w:tcBorders>
+              <w:top w:val="single" w:sz="4" w:space="0" w:color="auto"/>
+              <w:bottom w:val="single" w:sz="4" w:space="0" w:color="auto"/>
+              <w:right w:val="single" w:sz="4" w:space="0" w:color="auto"/>
+            </w:tcBorders>
+          </w:tcPr>
+          <w:p>
+            <w:pPr>
+              <w:spacing w:after="0"/>
+              <w:jc w:val="left"/>
+              <w:rPr>
+                <w:sz w:val="20"/>
+                <w:szCs w:val="20"/>
+              </w:rPr>
+            </w:pPr>
+            <w:r>
+              <w:rPr>
+                <w:sz w:val="20"/>
+                <w:szCs w:val="20"/>
+              </w:rPr>
+              <w:t>8</w:t>
+            </w:r>
+          </w:p>
+        </w:tc>
+        <w:tc>
+          <w:tcPr>
+            <w:tcW w:w="2673" w:type="dxa"/>
+            <w:tcBorders>
+              <w:top w:val="single" w:sz="4" w:space="0" w:color="auto"/>
+              <w:bottom w:val="single" w:sz="4" w:space="0" w:color="auto"/>
+              <w:right w:val="single" w:sz="4" w:space="0" w:color="auto"/>
+            </w:tcBorders>
+          </w:tcPr>
+          <w:p>
+            <w:pPr>
+              <w:spacing w:after="0"/>
+              <w:jc w:val="left"/>
+            </w:pPr>
+            <w:r>
+              <w:t xml:space="preserve">Service </w:t>
+            </w:r>
+            <w:proofErr w:type="spellStart"/>
+            <w:r>
+              <w:t>Center</w:t>
+            </w:r>
+            <w:proofErr w:type="spellEnd"/>
+            <w:r>
+              <w:t xml:space="preserve"> Integration: Log Files</w:t>
+            </w:r>
+          </w:p>
+        </w:tc>
+        <w:tc>
+          <w:tcPr>
+            <w:tcW w:w="3476" w:type="dxa"/>
+            <w:tcBorders>
+              <w:top w:val="single" w:sz="4" w:space="0" w:color="auto"/>
+              <w:left w:val="single" w:sz="4" w:space="0" w:color="auto"/>
+              <w:bottom w:val="single" w:sz="4" w:space="0" w:color="auto"/>
+            </w:tcBorders>
+          </w:tcPr>
+          <w:p>
+            <w:pPr>
+              <w:spacing w:after="0"/>
+              <w:jc w:val="left"/>
+            </w:pPr>
+            <w:r>
+              <w:t xml:space="preserve">The component shall upload log files in regular intervals to the </w:t>
+            </w:r>
+            <w:proofErr w:type="spellStart"/>
+            <w:r>
+              <w:t>Live+Gov</w:t>
+            </w:r>
+            <w:proofErr w:type="spellEnd"/>
+            <w:r>
+              <w:t xml:space="preserve"> service </w:t>
+            </w:r>
+            <w:proofErr w:type="spellStart"/>
+            <w:r>
+              <w:t>center</w:t>
+            </w:r>
+            <w:proofErr w:type="spellEnd"/>
+            <w:r>
+              <w:t xml:space="preserve">. </w:t>
+            </w:r>
+          </w:p>
+          <w:p>
+            <w:pPr>
+              <w:spacing w:after="0"/>
+              <w:jc w:val="left"/>
+            </w:pPr>
+            <w:r>
+              <w:t xml:space="preserve">The Service </w:t>
+            </w:r>
+            <w:proofErr w:type="spellStart"/>
+            <w:r>
+              <w:t>Center</w:t>
+            </w:r>
+            <w:proofErr w:type="spellEnd"/>
+            <w:r>
+              <w:t xml:space="preserve"> Web Application shall show the received log files.</w:t>
+            </w:r>
+          </w:p>
+        </w:tc>
+        <w:tc>
+          <w:tcPr>
+            <w:tcW w:w="799" w:type="dxa"/>
+            <w:tcBorders>
+              <w:top w:val="single" w:sz="4" w:space="0" w:color="auto"/>
+              <w:left w:val="single" w:sz="4" w:space="0" w:color="auto"/>
+              <w:bottom w:val="single" w:sz="4" w:space="0" w:color="auto"/>
+            </w:tcBorders>
+          </w:tcPr>
+          <w:p>
+            <w:pPr>
+              <w:jc w:val="left"/>
+              <w:rPr>
+                <w:sz w:val="20"/>
+                <w:szCs w:val="20"/>
+                <w:lang w:eastAsia="en-GB"/>
+              </w:rPr>
+            </w:pPr>
+            <w:r>
+              <w:rPr>
+                <w:sz w:val="20"/>
+                <w:szCs w:val="20"/>
+                <w:lang w:eastAsia="en-GB"/>
+              </w:rPr>
+              <w:t>OK</w:t>
+            </w:r>
+          </w:p>
+        </w:tc>
+        <w:tc>
+          <w:tcPr>
+            <w:tcW w:w="799" w:type="dxa"/>
+            <w:tcBorders>
+              <w:top w:val="single" w:sz="4" w:space="0" w:color="auto"/>
+              <w:left w:val="single" w:sz="4" w:space="0" w:color="auto"/>
+              <w:bottom w:val="single" w:sz="4" w:space="0" w:color="auto"/>
+            </w:tcBorders>
+          </w:tcPr>
+          <w:p>
+            <w:pPr>
+              <w:jc w:val="left"/>
+              <w:rPr>
+                <w:sz w:val="20"/>
+                <w:szCs w:val="20"/>
+                <w:lang w:eastAsia="en-GB"/>
+              </w:rPr>
+            </w:pPr>
+          </w:p>
+        </w:tc>
+        <w:tc>
+          <w:tcPr>
+            <w:tcW w:w="799" w:type="dxa"/>
+            <w:tcBorders>
+              <w:top w:val="single" w:sz="4" w:space="0" w:color="auto"/>
+              <w:left w:val="single" w:sz="4" w:space="0" w:color="auto"/>
+              <w:bottom w:val="single" w:sz="4" w:space="0" w:color="auto"/>
+            </w:tcBorders>
+          </w:tcPr>
+          <w:p>
+            <w:pPr>
+              <w:jc w:val="left"/>
+              <w:rPr>
+                <w:sz w:val="20"/>
+                <w:szCs w:val="20"/>
+                <w:lang w:eastAsia="en-GB"/>
+              </w:rPr>
+            </w:pPr>
           </w:p>
         </w:tc>
       </w:tr>
@@ -2731,8 +3879,6 @@
     </w:p>
     <w:p>
       <w:pPr>
-        <w:spacing w:after="0"/>
-        <w:jc w:val="left"/>
         <w:rPr>
           <w:b/>
           <w:sz w:val="32"/>
@@ -2745,24 +3891,6 @@
           <w:sz w:val="32"/>
           <w:szCs w:val="32"/>
         </w:rPr>
-        <w:br w:type="page"/>
-      </w:r>
-    </w:p>
-    <w:p>
-      <w:pPr>
-        <w:rPr>
-          <w:b/>
-          <w:sz w:val="32"/>
-          <w:szCs w:val="32"/>
-        </w:rPr>
-      </w:pPr>
-      <w:r>
-        <w:rPr>
-          <w:b/>
-          <w:sz w:val="32"/>
-          <w:szCs w:val="32"/>
-        </w:rPr>
-        <w:lastRenderedPageBreak/>
         <w:t>4.</w:t>
       </w:r>
       <w:r>
@@ -2965,8 +4093,6 @@
               </w:rPr>
               <w:t>High</w:t>
             </w:r>
-            <w:bookmarkStart w:id="4" w:name="_GoBack"/>
-            <w:bookmarkEnd w:id="4"/>
           </w:p>
         </w:tc>
       </w:tr>
@@ -3660,7 +4786,7 @@
           <w:szCs w:val="16"/>
         </w:rPr>
       </w:pPr>
-      <w:bookmarkStart w:id="5" w:name="_Toc371077578"/>
+      <w:bookmarkStart w:id="4" w:name="_Toc371077578"/>
     </w:p>
     <w:tbl>
       <w:tblPr>
@@ -4868,7 +5994,7 @@
         </w:rPr>
         <w:t>Issue screenshots</w:t>
       </w:r>
-      <w:bookmarkEnd w:id="5"/>
+      <w:bookmarkEnd w:id="4"/>
     </w:p>
     <w:p>
       <w:pPr>
@@ -5032,6 +6158,8 @@
             </w:r>
           </w:p>
         </w:tc>
+        <w:bookmarkStart w:id="5" w:name="_GoBack"/>
+        <w:bookmarkEnd w:id="5"/>
       </w:tr>
     </w:tbl>
     <w:p>
@@ -5403,7 +6531,7 @@
             </wp:anchor>
           </w:drawing>
         </mc:Choice>
-        <mc:Fallback xmlns:w15="http://schemas.microsoft.com/office/word/2012/wordml" xmlns:mv="urn:schemas-microsoft-com:mac:vml" xmlns:mo="http://schemas.microsoft.com/office/mac/office/2008/main">
+        <mc:Fallback xmlns:mo="http://schemas.microsoft.com/office/mac/office/2008/main" xmlns:mv="urn:schemas-microsoft-com:mac:vml" xmlns:w15="http://schemas.microsoft.com/office/word/2012/wordml">
           <w:pict>
             <v:line w14:anchorId="094258EE" id="Line 17" o:spid="_x0000_s1026" style="position:absolute;z-index:251663360;visibility:visible;mso-wrap-style:square;mso-width-percent:0;mso-height-percent:0;mso-wrap-distance-left:9pt;mso-wrap-distance-top:0;mso-wrap-distance-right:9pt;mso-wrap-distance-bottom:0;mso-position-horizontal:absolute;mso-position-horizontal-relative:text;mso-position-vertical:absolute;mso-position-vertical-relative:text;mso-width-percent:0;mso-height-percent:0;mso-width-relative:page;mso-height-relative:page" from="0,9.15pt" to="452.45pt,9.2pt" o:gfxdata="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"/>
           </w:pict>
@@ -5431,7 +6559,7 @@
       <w:rPr>
         <w:noProof/>
       </w:rPr>
-      <w:t>2</w:t>
+      <w:t>1</w:t>
     </w:r>
     <w:r>
       <w:rPr>
@@ -5577,7 +6705,7 @@
                   </a:ln>
                   <a:extLst>
                     <a:ext uri="{FAA26D3D-D897-4be2-8F04-BA451C77F1D7}">
-                      <ma14:placeholderFlag xmlns:ma14="http://schemas.microsoft.com/office/mac/drawingml/2011/main" xmlns:w="http://schemas.openxmlformats.org/wordprocessingml/2006/main" xmlns:w10="urn:schemas-microsoft-com:office:word" xmlns:v="urn:schemas-microsoft-com:vml" xmlns:o="urn:schemas-microsoft-com:office:office" xmlns:mv="urn:schemas-microsoft-com:mac:vml" xmlns:mo="http://schemas.microsoft.com/office/mac/office/2008/main" xmlns=""/>
+                      <ma14:placeholderFlag xmlns="" xmlns:mo="http://schemas.microsoft.com/office/mac/office/2008/main" xmlns:mv="urn:schemas-microsoft-com:mac:vml" xmlns:o="urn:schemas-microsoft-com:office:office" xmlns:v="urn:schemas-microsoft-com:vml" xmlns:w10="urn:schemas-microsoft-com:office:word" xmlns:w="http://schemas.openxmlformats.org/wordprocessingml/2006/main" xmlns:ma14="http://schemas.microsoft.com/office/mac/drawingml/2011/main"/>
                     </a:ext>
                   </a:extLst>
                 </pic:spPr>
@@ -5648,7 +6776,7 @@
             </wp:anchor>
           </w:drawing>
         </mc:Choice>
-        <mc:Fallback xmlns:w15="http://schemas.microsoft.com/office/word/2012/wordml" xmlns:mv="urn:schemas-microsoft-com:mac:vml" xmlns:mo="http://schemas.microsoft.com/office/mac/office/2008/main">
+        <mc:Fallback xmlns:mo="http://schemas.microsoft.com/office/mac/office/2008/main" xmlns:mv="urn:schemas-microsoft-com:mac:vml" xmlns:w15="http://schemas.microsoft.com/office/word/2012/wordml">
           <w:pict>
             <v:line w14:anchorId="5404DBCA" id="Line 9" o:spid="_x0000_s1026" style="position:absolute;z-index:251665408;visibility:visible;mso-wrap-style:square;mso-width-percent:0;mso-height-percent:0;mso-wrap-distance-left:9pt;mso-wrap-distance-top:-6e-5mm;mso-wrap-distance-right:9pt;mso-wrap-distance-bottom:-6e-5mm;mso-position-horizontal:absolute;mso-position-horizontal-relative:text;mso-position-vertical:absolute;mso-position-vertical-relative:text;mso-width-percent:0;mso-height-percent:0;mso-width-relative:page;mso-height-relative:page" from=".5pt,40.6pt" to="453.9pt,40.6pt" o:gfxdata="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"/>
           </w:pict>
@@ -12282,6 +13410,7 @@
     <w:rsid w:val="00441CC4"/>
     <w:rsid w:val="005B3919"/>
     <w:rsid w:val="00651092"/>
+    <w:rsid w:val="006D56B7"/>
     <w:rsid w:val="00766032"/>
     <w:rsid w:val="007A2B79"/>
     <w:rsid w:val="00963096"/>
@@ -13083,7 +14212,7 @@
 </file>
 
 <file path=customXml/itemProps1.xml><?xml version="1.0" encoding="utf-8"?>
-<ds:datastoreItem xmlns:ds="http://schemas.openxmlformats.org/officeDocument/2006/customXml" ds:itemID="{E0AE6801-A91E-4296-9262-EA1CCBE10CC8}">
+<ds:datastoreItem xmlns:ds="http://schemas.openxmlformats.org/officeDocument/2006/customXml" ds:itemID="{DE493855-3A66-4CA2-8CAD-D257522E1A09}">
   <ds:schemaRefs>
     <ds:schemaRef ds:uri="http://schemas.openxmlformats.org/officeDocument/2006/bibliography"/>
   </ds:schemaRefs>

</xml_diff>